<commit_message>
Generador de rutas accesibles para una flotilla de ambulancias
</commit_message>
<xml_diff>
--- a/Definicion de proyecto/Plan de acción - Formato Alumnos.docx
+++ b/Definicion de proyecto/Plan de acción - Formato Alumnos.docx
@@ -249,25 +249,7 @@
               <w:rPr>
                 <w:color w:val="000000"/>
               </w:rPr>
-              <w:t>2</w:t>
-            </w:r>
-            <w:r>
-              <w:rPr>
-                <w:color w:val="000000"/>
-              </w:rPr>
-              <w:t xml:space="preserve">9 de </w:t>
-            </w:r>
-            <w:r>
-              <w:rPr>
-                <w:color w:val="000000"/>
-              </w:rPr>
-              <w:t>octubre</w:t>
-            </w:r>
-            <w:r>
-              <w:rPr>
-                <w:color w:val="000000"/>
-              </w:rPr>
-              <w:t xml:space="preserve"> de 2021</w:t>
+              <w:t>29 de octubre de 2021</w:t>
             </w:r>
           </w:p>
         </w:tc>
@@ -681,8 +663,8 @@
         <w:tblLook w:val="04a0" w:noHBand="0" w:noVBand="1" w:firstColumn="1" w:lastRow="0" w:lastColumn="0" w:firstRow="1"/>
       </w:tblPr>
       <w:tblGrid>
-        <w:gridCol w:w="2859"/>
-        <w:gridCol w:w="6660"/>
+        <w:gridCol w:w="2858"/>
+        <w:gridCol w:w="6661"/>
       </w:tblGrid>
       <w:tr>
         <w:trPr>
@@ -690,7 +672,7 @@
         </w:trPr>
         <w:tc>
           <w:tcPr>
-            <w:tcW w:w="2859" w:type="dxa"/>
+            <w:tcW w:w="2858" w:type="dxa"/>
             <w:tcBorders/>
             <w:shd w:color="auto" w:fill="auto" w:val="clear"/>
           </w:tcPr>
@@ -723,7 +705,7 @@
         </w:tc>
         <w:tc>
           <w:tcPr>
-            <w:tcW w:w="6660" w:type="dxa"/>
+            <w:tcW w:w="6661" w:type="dxa"/>
             <w:tcBorders/>
             <w:shd w:color="auto" w:fill="auto" w:val="clear"/>
           </w:tcPr>
@@ -760,7 +742,7 @@
         </w:trPr>
         <w:tc>
           <w:tcPr>
-            <w:tcW w:w="2859" w:type="dxa"/>
+            <w:tcW w:w="2858" w:type="dxa"/>
             <w:tcBorders/>
             <w:shd w:color="auto" w:fill="auto" w:val="clear"/>
           </w:tcPr>
@@ -790,7 +772,7 @@
         </w:tc>
         <w:tc>
           <w:tcPr>
-            <w:tcW w:w="6660" w:type="dxa"/>
+            <w:tcW w:w="6661" w:type="dxa"/>
             <w:tcBorders/>
             <w:shd w:color="auto" w:fill="auto" w:val="clear"/>
           </w:tcPr>
@@ -825,7 +807,7 @@
         </w:trPr>
         <w:tc>
           <w:tcPr>
-            <w:tcW w:w="2859" w:type="dxa"/>
+            <w:tcW w:w="2858" w:type="dxa"/>
             <w:tcBorders/>
             <w:shd w:color="auto" w:fill="auto" w:val="clear"/>
           </w:tcPr>
@@ -858,7 +840,7 @@
         </w:tc>
         <w:tc>
           <w:tcPr>
-            <w:tcW w:w="6660" w:type="dxa"/>
+            <w:tcW w:w="6661" w:type="dxa"/>
             <w:tcBorders/>
             <w:shd w:color="auto" w:fill="auto" w:val="clear"/>
           </w:tcPr>
@@ -885,7 +867,7 @@
                 <w:szCs w:val="22"/>
                 <w:lang w:eastAsia="es-MX" w:bidi="ar-SA"/>
               </w:rPr>
-              <w:t>&lt;Esta clave la proporciona el profesor&gt;</w:t>
+              <w:t>6</w:t>
             </w:r>
           </w:p>
         </w:tc>
@@ -896,7 +878,7 @@
         </w:trPr>
         <w:tc>
           <w:tcPr>
-            <w:tcW w:w="2859" w:type="dxa"/>
+            <w:tcW w:w="2858" w:type="dxa"/>
             <w:tcBorders/>
             <w:shd w:color="auto" w:fill="auto" w:val="clear"/>
           </w:tcPr>
@@ -929,7 +911,7 @@
         </w:tc>
         <w:tc>
           <w:tcPr>
-            <w:tcW w:w="6660" w:type="dxa"/>
+            <w:tcW w:w="6661" w:type="dxa"/>
             <w:tcBorders/>
             <w:shd w:color="auto" w:fill="auto" w:val="clear"/>
           </w:tcPr>
@@ -967,7 +949,7 @@
         </w:trPr>
         <w:tc>
           <w:tcPr>
-            <w:tcW w:w="2859" w:type="dxa"/>
+            <w:tcW w:w="2858" w:type="dxa"/>
             <w:tcBorders/>
             <w:shd w:color="auto" w:fill="auto" w:val="clear"/>
           </w:tcPr>
@@ -999,7 +981,7 @@
         </w:tc>
         <w:tc>
           <w:tcPr>
-            <w:tcW w:w="6660" w:type="dxa"/>
+            <w:tcW w:w="6661" w:type="dxa"/>
             <w:tcBorders/>
             <w:shd w:color="auto" w:fill="auto" w:val="clear"/>
           </w:tcPr>
@@ -1037,7 +1019,7 @@
         </w:trPr>
         <w:tc>
           <w:tcPr>
-            <w:tcW w:w="2859" w:type="dxa"/>
+            <w:tcW w:w="2858" w:type="dxa"/>
             <w:tcBorders/>
             <w:shd w:color="auto" w:fill="auto" w:val="clear"/>
           </w:tcPr>
@@ -1069,7 +1051,7 @@
         </w:tc>
         <w:tc>
           <w:tcPr>
-            <w:tcW w:w="6660" w:type="dxa"/>
+            <w:tcW w:w="6661" w:type="dxa"/>
             <w:tcBorders/>
             <w:shd w:color="auto" w:fill="auto" w:val="clear"/>
           </w:tcPr>
@@ -1107,7 +1089,7 @@
         </w:trPr>
         <w:tc>
           <w:tcPr>
-            <w:tcW w:w="2859" w:type="dxa"/>
+            <w:tcW w:w="2858" w:type="dxa"/>
             <w:tcBorders/>
             <w:shd w:color="auto" w:fill="auto" w:val="clear"/>
           </w:tcPr>
@@ -1139,7 +1121,7 @@
         </w:tc>
         <w:tc>
           <w:tcPr>
-            <w:tcW w:w="6660" w:type="dxa"/>
+            <w:tcW w:w="6661" w:type="dxa"/>
             <w:tcBorders/>
             <w:shd w:color="auto" w:fill="auto" w:val="clear"/>
           </w:tcPr>
@@ -1174,7 +1156,7 @@
         </w:trPr>
         <w:tc>
           <w:tcPr>
-            <w:tcW w:w="2859" w:type="dxa"/>
+            <w:tcW w:w="2858" w:type="dxa"/>
             <w:tcBorders/>
             <w:shd w:color="auto" w:fill="auto" w:val="clear"/>
           </w:tcPr>
@@ -1207,7 +1189,7 @@
         </w:tc>
         <w:tc>
           <w:tcPr>
-            <w:tcW w:w="6660" w:type="dxa"/>
+            <w:tcW w:w="6661" w:type="dxa"/>
             <w:tcBorders/>
             <w:shd w:color="auto" w:fill="auto" w:val="clear"/>
           </w:tcPr>
@@ -1245,7 +1227,7 @@
         </w:trPr>
         <w:tc>
           <w:tcPr>
-            <w:tcW w:w="2859" w:type="dxa"/>
+            <w:tcW w:w="2858" w:type="dxa"/>
             <w:tcBorders/>
             <w:shd w:color="auto" w:fill="auto" w:val="clear"/>
           </w:tcPr>
@@ -1278,7 +1260,7 @@
         </w:tc>
         <w:tc>
           <w:tcPr>
-            <w:tcW w:w="6660" w:type="dxa"/>
+            <w:tcW w:w="6661" w:type="dxa"/>
             <w:tcBorders/>
             <w:shd w:color="auto" w:fill="auto" w:val="clear"/>
           </w:tcPr>
@@ -1305,7 +1287,7 @@
                 <w:szCs w:val="22"/>
                 <w:lang w:eastAsia="es-MX" w:bidi="ar-SA"/>
               </w:rPr>
-              <w:t>Proyecto Capstone</w:t>
+              <w:t>Generador de rutas accesibles para una flotilla de ambulancias</w:t>
             </w:r>
           </w:p>
         </w:tc>
@@ -1316,7 +1298,7 @@
         </w:trPr>
         <w:tc>
           <w:tcPr>
-            <w:tcW w:w="2859" w:type="dxa"/>
+            <w:tcW w:w="2858" w:type="dxa"/>
             <w:tcBorders/>
             <w:shd w:color="auto" w:fill="auto" w:val="clear"/>
           </w:tcPr>
@@ -1349,7 +1331,7 @@
         </w:tc>
         <w:tc>
           <w:tcPr>
-            <w:tcW w:w="6660" w:type="dxa"/>
+            <w:tcW w:w="6661" w:type="dxa"/>
             <w:tcBorders/>
             <w:shd w:color="auto" w:fill="auto" w:val="clear"/>
           </w:tcPr>
@@ -1376,8 +1358,164 @@
                 <w:szCs w:val="22"/>
                 <w:lang w:eastAsia="es-MX" w:bidi="ar-SA"/>
               </w:rPr>
+              <w:t xml:space="preserve">Trasformar la accesibilidad </w:t>
+            </w:r>
+            <w:r>
+              <w:rPr>
+                <w:rFonts w:eastAsia="Times New Roman" w:cs="Calibri" w:ascii="Ubuntu Light" w:hAnsi="Ubuntu Light"/>
+                <w:color w:val="767171"/>
+                <w:kern w:val="0"/>
+                <w:sz w:val="22"/>
+                <w:szCs w:val="22"/>
+                <w:lang w:eastAsia="es-MX" w:bidi="ar-SA"/>
+              </w:rPr>
+              <w:t>de una ruta vehicular</w:t>
+            </w:r>
+            <w:r>
+              <w:rPr>
+                <w:rFonts w:eastAsia="Times New Roman" w:cs="Calibri" w:ascii="Ubuntu Light" w:hAnsi="Ubuntu Light"/>
+                <w:color w:val="767171"/>
+                <w:kern w:val="0"/>
+                <w:sz w:val="22"/>
+                <w:szCs w:val="22"/>
+                <w:lang w:eastAsia="es-MX" w:bidi="ar-SA"/>
+              </w:rPr>
+              <w:t xml:space="preserve"> t</w:t>
+            </w:r>
+            <w:r>
+              <w:rPr>
+                <w:rFonts w:eastAsia="Times New Roman" w:cs="Calibri" w:ascii="Ubuntu Light" w:hAnsi="Ubuntu Light"/>
+                <w:color w:val="767171"/>
+                <w:kern w:val="0"/>
+                <w:sz w:val="22"/>
+                <w:szCs w:val="22"/>
+                <w:lang w:eastAsia="es-MX" w:bidi="ar-SA"/>
+              </w:rPr>
+              <w:t xml:space="preserve">omada por </w:t>
+            </w:r>
+            <w:r>
+              <w:rPr>
+                <w:rFonts w:eastAsia="Times New Roman" w:cs="Calibri" w:ascii="Ubuntu Light" w:hAnsi="Ubuntu Light"/>
+                <w:color w:val="767171"/>
+                <w:kern w:val="0"/>
+                <w:sz w:val="22"/>
+                <w:szCs w:val="22"/>
+                <w:lang w:eastAsia="es-MX" w:bidi="ar-SA"/>
+              </w:rPr>
+              <w:t xml:space="preserve">una </w:t>
+            </w:r>
+            <w:r>
+              <w:rPr>
+                <w:rFonts w:eastAsia="Times New Roman" w:cs="Calibri" w:ascii="Ubuntu Light" w:hAnsi="Ubuntu Light"/>
+                <w:color w:val="767171"/>
+                <w:kern w:val="0"/>
+                <w:sz w:val="22"/>
+                <w:szCs w:val="22"/>
+                <w:lang w:eastAsia="es-MX" w:bidi="ar-SA"/>
+              </w:rPr>
+              <w:t xml:space="preserve">ambulancia </w:t>
+            </w:r>
+            <w:r>
+              <w:rPr>
+                <w:rFonts w:eastAsia="Times New Roman" w:cs="Calibri" w:ascii="Ubuntu Light" w:hAnsi="Ubuntu Light"/>
+                <w:color w:val="767171"/>
+                <w:kern w:val="0"/>
+                <w:sz w:val="22"/>
+                <w:szCs w:val="22"/>
+                <w:lang w:eastAsia="es-MX" w:bidi="ar-SA"/>
+              </w:rPr>
+              <w:t xml:space="preserve">que se dirige hacia un hospital </w:t>
+            </w:r>
+            <w:r>
+              <w:rPr>
+                <w:rFonts w:eastAsia="Times New Roman" w:cs="Calibri" w:ascii="Ubuntu Light" w:hAnsi="Ubuntu Light"/>
+                <w:color w:val="767171"/>
+                <w:kern w:val="0"/>
+                <w:sz w:val="22"/>
+                <w:szCs w:val="22"/>
+                <w:lang w:eastAsia="es-MX" w:bidi="ar-SA"/>
+              </w:rPr>
+              <w:t>con un estado de urgencia</w:t>
+            </w:r>
+            <w:r>
+              <w:rPr>
+                <w:rFonts w:eastAsia="Times New Roman" w:cs="Calibri" w:ascii="Ubuntu Light" w:hAnsi="Ubuntu Light"/>
+                <w:color w:val="767171"/>
+                <w:kern w:val="0"/>
+                <w:sz w:val="22"/>
+                <w:szCs w:val="22"/>
+                <w:lang w:eastAsia="es-MX" w:bidi="ar-SA"/>
+              </w:rPr>
+              <w:t>.</w:t>
+            </w:r>
+          </w:p>
+          <w:p>
+            <w:pPr>
+              <w:pStyle w:val="Normal"/>
+              <w:suppressAutoHyphens w:val="false"/>
+              <w:textAlignment w:val="auto"/>
+              <w:rPr>
+                <w:rFonts w:ascii="Ubuntu Light" w:hAnsi="Ubuntu Light" w:eastAsia="Times New Roman" w:cs="Calibri"/>
+                <w:color w:val="767171"/>
+                <w:kern w:val="0"/>
+                <w:sz w:val="22"/>
+                <w:szCs w:val="22"/>
+                <w:lang w:eastAsia="es-MX" w:bidi="ar-SA"/>
+              </w:rPr>
+            </w:pPr>
+            <w:r>
+              <w:rPr/>
+            </w:r>
+          </w:p>
+          <w:p>
+            <w:pPr>
+              <w:pStyle w:val="Normal"/>
+              <w:suppressAutoHyphens w:val="false"/>
+              <w:textAlignment w:val="auto"/>
+              <w:rPr>
+                <w:rFonts w:ascii="Ubuntu Light" w:hAnsi="Ubuntu Light" w:eastAsia="Times New Roman" w:cs="Calibri"/>
+                <w:color w:val="767171"/>
+                <w:kern w:val="0"/>
+                <w:sz w:val="22"/>
+                <w:szCs w:val="22"/>
+                <w:lang w:eastAsia="es-MX" w:bidi="ar-SA"/>
+              </w:rPr>
+            </w:pPr>
+            <w:r>
+              <w:rPr>
+                <w:rFonts w:eastAsia="Times New Roman" w:cs="Calibri" w:ascii="Ubuntu Light" w:hAnsi="Ubuntu Light"/>
+                <w:color w:val="767171"/>
+                <w:kern w:val="0"/>
+                <w:sz w:val="22"/>
+                <w:szCs w:val="22"/>
+                <w:lang w:eastAsia="es-MX" w:bidi="ar-SA"/>
+              </w:rPr>
               <w:t>&lt;Describir la problemática que solucionará este proyecto y los grupos sociales o campos industriales beneficiados. Debe comenzar con un verbo y breve&gt;</w:t>
-              <w:br/>
+            </w:r>
+          </w:p>
+          <w:p>
+            <w:pPr>
+              <w:pStyle w:val="Normal"/>
+              <w:suppressAutoHyphens w:val="false"/>
+              <w:textAlignment w:val="auto"/>
+              <w:rPr>
+                <w:rFonts w:ascii="Ubuntu Light" w:hAnsi="Ubuntu Light" w:eastAsia="Times New Roman" w:cs="Calibri"/>
+                <w:color w:val="767171"/>
+                <w:kern w:val="0"/>
+                <w:sz w:val="22"/>
+                <w:szCs w:val="22"/>
+                <w:lang w:eastAsia="es-MX" w:bidi="ar-SA"/>
+              </w:rPr>
+            </w:pPr>
+            <w:r>
+              <w:rPr>
+                <w:rFonts w:eastAsia="Times New Roman" w:cs="Calibri" w:ascii="Ubuntu Light" w:hAnsi="Ubuntu Light"/>
+                <w:color w:val="767171"/>
+                <w:kern w:val="0"/>
+                <w:sz w:val="22"/>
+                <w:szCs w:val="22"/>
+                <w:lang w:eastAsia="es-MX" w:bidi="ar-SA"/>
+              </w:rPr>
               <w:br/>
             </w:r>
           </w:p>
@@ -1389,7 +1527,7 @@
         </w:trPr>
         <w:tc>
           <w:tcPr>
-            <w:tcW w:w="2859" w:type="dxa"/>
+            <w:tcW w:w="2858" w:type="dxa"/>
             <w:tcBorders/>
             <w:shd w:color="auto" w:fill="auto" w:val="clear"/>
           </w:tcPr>
@@ -1422,7 +1560,7 @@
         </w:tc>
         <w:tc>
           <w:tcPr>
-            <w:tcW w:w="6660" w:type="dxa"/>
+            <w:tcW w:w="6661" w:type="dxa"/>
             <w:tcBorders/>
             <w:shd w:color="auto" w:fill="auto" w:val="clear"/>
           </w:tcPr>
@@ -1449,7 +1587,122 @@
                 <w:szCs w:val="22"/>
                 <w:lang w:eastAsia="es-MX" w:bidi="ar-SA"/>
               </w:rPr>
-              <w:t>&lt;Objetivo 1&gt;&lt;Enlistar los objetivos sociales, industriales y técnicos que satisface este proyecto&gt;</w:t>
+              <w:t xml:space="preserve">&lt;Objetivo 1&gt;&lt;Enlistar los objetivos sociales, industriales y </w:t>
+            </w:r>
+            <w:r>
+              <w:rPr>
+                <w:rFonts w:eastAsia="Times New Roman" w:cs="Calibri" w:ascii="Ubuntu Light" w:hAnsi="Ubuntu Light"/>
+                <w:color w:val="767171"/>
+                <w:kern w:val="0"/>
+                <w:sz w:val="22"/>
+                <w:szCs w:val="22"/>
+                <w:u w:val="double"/>
+                <w:lang w:eastAsia="es-MX" w:bidi="ar-SA"/>
+              </w:rPr>
+              <w:t>técnicos</w:t>
+            </w:r>
+            <w:r>
+              <w:rPr>
+                <w:rFonts w:eastAsia="Times New Roman" w:cs="Calibri" w:ascii="Ubuntu Light" w:hAnsi="Ubuntu Light"/>
+                <w:color w:val="767171"/>
+                <w:kern w:val="0"/>
+                <w:sz w:val="22"/>
+                <w:szCs w:val="22"/>
+                <w:lang w:eastAsia="es-MX" w:bidi="ar-SA"/>
+              </w:rPr>
+              <w:t xml:space="preserve"> que satisface este proyecto&gt;</w:t>
+            </w:r>
+          </w:p>
+          <w:p>
+            <w:pPr>
+              <w:pStyle w:val="Normal"/>
+              <w:suppressAutoHyphens w:val="false"/>
+              <w:textAlignment w:val="auto"/>
+              <w:rPr>
+                <w:rFonts w:ascii="Ubuntu Light" w:hAnsi="Ubuntu Light" w:eastAsia="Times New Roman" w:cs="Calibri"/>
+                <w:color w:val="767171"/>
+                <w:kern w:val="0"/>
+                <w:sz w:val="22"/>
+                <w:szCs w:val="22"/>
+                <w:lang w:eastAsia="es-MX" w:bidi="ar-SA"/>
+              </w:rPr>
+            </w:pPr>
+            <w:r>
+              <w:rPr>
+                <w:rFonts w:eastAsia="Times New Roman" w:cs="Calibri" w:ascii="Ubuntu Light" w:hAnsi="Ubuntu Light"/>
+                <w:color w:val="767171"/>
+                <w:kern w:val="0"/>
+                <w:sz w:val="22"/>
+                <w:szCs w:val="22"/>
+                <w:lang w:eastAsia="es-MX" w:bidi="ar-SA"/>
+              </w:rPr>
+              <w:t>E</w:t>
+            </w:r>
+            <w:r>
+              <w:rPr>
+                <w:rFonts w:eastAsia="Times New Roman" w:cs="Calibri" w:ascii="Ubuntu Light" w:hAnsi="Ubuntu Light"/>
+                <w:color w:val="767171"/>
+                <w:kern w:val="0"/>
+                <w:sz w:val="22"/>
+                <w:szCs w:val="22"/>
+                <w:lang w:eastAsia="es-MX" w:bidi="ar-SA"/>
+              </w:rPr>
+              <w:t xml:space="preserve">nseñar </w:t>
+            </w:r>
+            <w:r>
+              <w:rPr>
+                <w:rFonts w:eastAsia="Times New Roman" w:cs="Calibri" w:ascii="Ubuntu Light" w:hAnsi="Ubuntu Light"/>
+                <w:color w:val="767171"/>
+                <w:kern w:val="0"/>
+                <w:sz w:val="22"/>
+                <w:szCs w:val="22"/>
+                <w:lang w:eastAsia="es-MX" w:bidi="ar-SA"/>
+              </w:rPr>
+              <w:t xml:space="preserve">a </w:t>
+            </w:r>
+            <w:r>
+              <w:rPr>
+                <w:rFonts w:eastAsia="Times New Roman" w:cs="Calibri" w:ascii="Ubuntu Light" w:hAnsi="Ubuntu Light"/>
+                <w:color w:val="767171"/>
+                <w:kern w:val="0"/>
+                <w:sz w:val="22"/>
+                <w:szCs w:val="22"/>
+                <w:lang w:eastAsia="es-MX" w:bidi="ar-SA"/>
+              </w:rPr>
+              <w:t xml:space="preserve">los conductores viales </w:t>
+            </w:r>
+            <w:r>
+              <w:rPr>
+                <w:rFonts w:eastAsia="Times New Roman" w:cs="Calibri" w:ascii="Ubuntu Light" w:hAnsi="Ubuntu Light"/>
+                <w:color w:val="767171"/>
+                <w:kern w:val="0"/>
+                <w:sz w:val="22"/>
+                <w:szCs w:val="22"/>
+                <w:lang w:eastAsia="es-MX" w:bidi="ar-SA"/>
+              </w:rPr>
+              <w:t xml:space="preserve">reglas adicionales </w:t>
+            </w:r>
+            <w:r>
+              <w:rPr>
+                <w:rFonts w:eastAsia="Times New Roman" w:cs="Calibri" w:ascii="Ubuntu Light" w:hAnsi="Ubuntu Light"/>
+                <w:color w:val="767171"/>
+                <w:kern w:val="0"/>
+                <w:sz w:val="22"/>
+                <w:szCs w:val="22"/>
+                <w:lang w:eastAsia="es-MX" w:bidi="ar-SA"/>
+              </w:rPr>
+              <w:t xml:space="preserve"> </w:t>
+            </w:r>
+            <w:r>
+              <w:rPr>
+                <w:rFonts w:eastAsia="Times New Roman" w:cs="Calibri" w:ascii="Ubuntu Light" w:hAnsi="Ubuntu Light"/>
+                <w:color w:val="767171"/>
+                <w:kern w:val="0"/>
+                <w:sz w:val="22"/>
+                <w:szCs w:val="22"/>
+                <w:lang w:eastAsia="es-MX" w:bidi="ar-SA"/>
+              </w:rPr>
+              <w:t>que favorezcan el servicio de ambulancia.</w:t>
             </w:r>
           </w:p>
         </w:tc>
@@ -1460,7 +1713,7 @@
         </w:trPr>
         <w:tc>
           <w:tcPr>
-            <w:tcW w:w="2859" w:type="dxa"/>
+            <w:tcW w:w="2858" w:type="dxa"/>
             <w:tcBorders/>
             <w:shd w:color="auto" w:fill="auto" w:val="clear"/>
           </w:tcPr>
@@ -1492,7 +1745,7 @@
         </w:tc>
         <w:tc>
           <w:tcPr>
-            <w:tcW w:w="6660" w:type="dxa"/>
+            <w:tcW w:w="6661" w:type="dxa"/>
             <w:tcBorders/>
             <w:shd w:color="auto" w:fill="auto" w:val="clear"/>
           </w:tcPr>
@@ -1520,6 +1773,54 @@
                 <w:lang w:eastAsia="es-MX" w:bidi="ar-SA"/>
               </w:rPr>
               <w:t>&lt;Objetivo 2&gt;</w:t>
+            </w:r>
+          </w:p>
+          <w:p>
+            <w:pPr>
+              <w:pStyle w:val="Normal"/>
+              <w:suppressAutoHyphens w:val="false"/>
+              <w:textAlignment w:val="auto"/>
+              <w:rPr>
+                <w:rFonts w:ascii="Ubuntu Light" w:hAnsi="Ubuntu Light" w:eastAsia="Times New Roman" w:cs="Calibri"/>
+                <w:color w:val="767171"/>
+                <w:kern w:val="0"/>
+                <w:sz w:val="22"/>
+                <w:szCs w:val="22"/>
+                <w:lang w:eastAsia="es-MX" w:bidi="ar-SA"/>
+              </w:rPr>
+            </w:pPr>
+            <w:r>
+              <w:rPr>
+                <w:rFonts w:eastAsia="Times New Roman" w:cs="Calibri" w:ascii="Ubuntu Light" w:hAnsi="Ubuntu Light"/>
+                <w:color w:val="767171"/>
+                <w:kern w:val="0"/>
+                <w:sz w:val="22"/>
+                <w:szCs w:val="22"/>
+                <w:lang w:eastAsia="es-MX" w:bidi="ar-SA"/>
+              </w:rPr>
+              <w:t xml:space="preserve">Desarrollar un servidor web </w:t>
+            </w:r>
+            <w:r>
+              <w:rPr>
+                <w:rFonts w:eastAsia="Times New Roman" w:cs="Calibri" w:ascii="Ubuntu Light" w:hAnsi="Ubuntu Light"/>
+                <w:color w:val="767171"/>
+                <w:kern w:val="0"/>
+                <w:sz w:val="22"/>
+                <w:szCs w:val="22"/>
+                <w:lang w:eastAsia="es-MX" w:bidi="ar-SA"/>
+              </w:rPr>
+              <w:t xml:space="preserve">para el centro de control del hospital, el cual pueda monitorear la ubicación de las unidades de las flotilla, </w:t>
+            </w:r>
+            <w:r>
+              <w:rPr>
+                <w:rFonts w:eastAsia="Times New Roman" w:cs="Calibri" w:ascii="Ubuntu Light" w:hAnsi="Ubuntu Light"/>
+                <w:color w:val="767171"/>
+                <w:kern w:val="0"/>
+                <w:sz w:val="22"/>
+                <w:szCs w:val="22"/>
+                <w:lang w:eastAsia="es-MX" w:bidi="ar-SA"/>
+              </w:rPr>
+              <w:t>establecer nuevas rutas a las unidades, y recalcular rutas alternas.</w:t>
             </w:r>
           </w:p>
         </w:tc>
@@ -1530,7 +1831,7 @@
         </w:trPr>
         <w:tc>
           <w:tcPr>
-            <w:tcW w:w="2859" w:type="dxa"/>
+            <w:tcW w:w="2858" w:type="dxa"/>
             <w:tcBorders/>
             <w:shd w:color="auto" w:fill="auto" w:val="clear"/>
           </w:tcPr>
@@ -1562,7 +1863,7 @@
         </w:tc>
         <w:tc>
           <w:tcPr>
-            <w:tcW w:w="6660" w:type="dxa"/>
+            <w:tcW w:w="6661" w:type="dxa"/>
             <w:tcBorders/>
             <w:shd w:color="auto" w:fill="auto" w:val="clear"/>
           </w:tcPr>
@@ -1590,6 +1891,481 @@
                 <w:lang w:eastAsia="es-MX" w:bidi="ar-SA"/>
               </w:rPr>
               <w:t>&lt;Objetivo 3&gt;</w:t>
+            </w:r>
+          </w:p>
+          <w:p>
+            <w:pPr>
+              <w:pStyle w:val="Normal"/>
+              <w:suppressAutoHyphens w:val="false"/>
+              <w:textAlignment w:val="auto"/>
+              <w:rPr>
+                <w:rFonts w:ascii="Ubuntu Light" w:hAnsi="Ubuntu Light" w:eastAsia="Times New Roman" w:cs="Calibri"/>
+                <w:color w:val="767171"/>
+                <w:kern w:val="0"/>
+                <w:sz w:val="22"/>
+                <w:szCs w:val="22"/>
+                <w:lang w:eastAsia="es-MX" w:bidi="ar-SA"/>
+              </w:rPr>
+            </w:pPr>
+            <w:r>
+              <w:rPr>
+                <w:rFonts w:eastAsia="Times New Roman" w:cs="Calibri" w:ascii="Ubuntu Light" w:hAnsi="Ubuntu Light"/>
+                <w:color w:val="767171"/>
+                <w:kern w:val="0"/>
+                <w:sz w:val="22"/>
+                <w:szCs w:val="22"/>
+                <w:lang w:eastAsia="es-MX" w:bidi="ar-SA"/>
+              </w:rPr>
+              <w:t xml:space="preserve">Adaptar sirenas en los semáforos en puntos estratégicos para avisar con anticipación al conductor e invitarle </w:t>
+            </w:r>
+            <w:r>
+              <w:rPr>
+                <w:rFonts w:eastAsia="Times New Roman" w:cs="Calibri" w:ascii="Ubuntu Light" w:hAnsi="Ubuntu Light"/>
+                <w:color w:val="767171"/>
+                <w:kern w:val="0"/>
+                <w:sz w:val="22"/>
+                <w:szCs w:val="22"/>
+                <w:lang w:eastAsia="es-MX" w:bidi="ar-SA"/>
+              </w:rPr>
+              <w:t xml:space="preserve">dejar un carril en la cual pueda transitar </w:t>
+            </w:r>
+            <w:r>
+              <w:rPr>
+                <w:rFonts w:eastAsia="Times New Roman" w:cs="Calibri" w:ascii="Ubuntu Light" w:hAnsi="Ubuntu Light"/>
+                <w:color w:val="767171"/>
+                <w:kern w:val="0"/>
+                <w:sz w:val="22"/>
+                <w:szCs w:val="22"/>
+                <w:lang w:eastAsia="es-MX" w:bidi="ar-SA"/>
+              </w:rPr>
+              <w:t xml:space="preserve"> </w:t>
+            </w:r>
+            <w:r>
+              <w:rPr>
+                <w:rFonts w:eastAsia="Times New Roman" w:cs="Calibri" w:ascii="Ubuntu Light" w:hAnsi="Ubuntu Light"/>
+                <w:color w:val="767171"/>
+                <w:kern w:val="0"/>
+                <w:sz w:val="22"/>
+                <w:szCs w:val="22"/>
+                <w:lang w:eastAsia="es-MX" w:bidi="ar-SA"/>
+              </w:rPr>
+              <w:t>la ambulancia libremente.</w:t>
+            </w:r>
+          </w:p>
+          <w:p>
+            <w:pPr>
+              <w:pStyle w:val="Normal"/>
+              <w:suppressAutoHyphens w:val="false"/>
+              <w:textAlignment w:val="auto"/>
+              <w:rPr>
+                <w:rFonts w:ascii="Ubuntu Light" w:hAnsi="Ubuntu Light" w:eastAsia="Times New Roman" w:cs="Calibri"/>
+                <w:color w:val="767171"/>
+                <w:kern w:val="0"/>
+                <w:sz w:val="22"/>
+                <w:szCs w:val="22"/>
+                <w:lang w:eastAsia="es-MX" w:bidi="ar-SA"/>
+              </w:rPr>
+            </w:pPr>
+            <w:r>
+              <w:rPr/>
+            </w:r>
+          </w:p>
+        </w:tc>
+      </w:tr>
+      <w:tr>
+        <w:trPr>
+          <w:trHeight w:val="1342" w:hRule="atLeast"/>
+        </w:trPr>
+        <w:tc>
+          <w:tcPr>
+            <w:tcW w:w="2858" w:type="dxa"/>
+            <w:tcBorders/>
+            <w:shd w:color="auto" w:fill="auto" w:val="clear"/>
+          </w:tcPr>
+          <w:p>
+            <w:pPr>
+              <w:pStyle w:val="Normal"/>
+              <w:suppressAutoHyphens w:val="false"/>
+              <w:textAlignment w:val="auto"/>
+              <w:rPr>
+                <w:rFonts w:ascii="Ubuntu Light" w:hAnsi="Ubuntu Light" w:eastAsia="Times New Roman" w:cs="Calibri"/>
+                <w:color w:val="000000"/>
+                <w:kern w:val="0"/>
+                <w:sz w:val="22"/>
+                <w:szCs w:val="22"/>
+                <w:lang w:eastAsia="es-MX" w:bidi="ar-SA"/>
+              </w:rPr>
+            </w:pPr>
+            <w:r>
+              <w:rPr>
+                <w:rFonts w:eastAsia="Times New Roman" w:cs="Calibri" w:ascii="Ubuntu Light" w:hAnsi="Ubuntu Light"/>
+                <w:color w:val="000000"/>
+                <w:kern w:val="0"/>
+                <w:sz w:val="22"/>
+                <w:szCs w:val="22"/>
+                <w:lang w:eastAsia="es-MX" w:bidi="ar-SA"/>
+              </w:rPr>
+              <w:t>Descripción del proyecto</w:t>
+            </w:r>
+          </w:p>
+        </w:tc>
+        <w:tc>
+          <w:tcPr>
+            <w:tcW w:w="6661" w:type="dxa"/>
+            <w:tcBorders/>
+            <w:shd w:color="auto" w:fill="auto" w:val="clear"/>
+          </w:tcPr>
+          <w:p>
+            <w:pPr>
+              <w:pStyle w:val="Normal"/>
+              <w:suppressAutoHyphens w:val="false"/>
+              <w:textAlignment w:val="auto"/>
+              <w:rPr>
+                <w:rFonts w:ascii="Ubuntu Light" w:hAnsi="Ubuntu Light" w:eastAsia="Times New Roman" w:cs="Calibri"/>
+                <w:color w:val="767171"/>
+                <w:kern w:val="0"/>
+                <w:sz w:val="22"/>
+                <w:szCs w:val="22"/>
+                <w:lang w:eastAsia="es-MX" w:bidi="ar-SA"/>
+              </w:rPr>
+            </w:pPr>
+            <w:r>
+              <w:rPr>
+                <w:rFonts w:eastAsia="Times New Roman" w:cs="Calibri" w:ascii="Ubuntu Light" w:hAnsi="Ubuntu Light"/>
+                <w:color w:val="767171"/>
+                <w:kern w:val="0"/>
+                <w:sz w:val="22"/>
+                <w:szCs w:val="22"/>
+                <w:lang w:eastAsia="es-MX" w:bidi="ar-SA"/>
+              </w:rPr>
+              <w:t>&lt;En esta sección se desarrolla en extensión media y en lenguaje coloquial lo expresado en los objetivos&gt;</w:t>
+            </w:r>
+          </w:p>
+          <w:p>
+            <w:pPr>
+              <w:pStyle w:val="Normal"/>
+              <w:suppressAutoHyphens w:val="false"/>
+              <w:textAlignment w:val="auto"/>
+              <w:rPr>
+                <w:rFonts w:ascii="Ubuntu Light" w:hAnsi="Ubuntu Light" w:eastAsia="Times New Roman" w:cs="Calibri"/>
+                <w:color w:val="767171"/>
+                <w:kern w:val="0"/>
+                <w:sz w:val="22"/>
+                <w:szCs w:val="22"/>
+                <w:lang w:eastAsia="es-MX" w:bidi="ar-SA"/>
+              </w:rPr>
+            </w:pPr>
+            <w:r>
+              <w:rPr>
+                <w:rFonts w:eastAsia="Times New Roman" w:cs="Calibri" w:ascii="Ubuntu Light" w:hAnsi="Ubuntu Light"/>
+                <w:color w:val="767171"/>
+                <w:kern w:val="0"/>
+                <w:sz w:val="22"/>
+                <w:szCs w:val="22"/>
+                <w:lang w:eastAsia="es-MX" w:bidi="ar-SA"/>
+              </w:rPr>
+              <w:t xml:space="preserve">En ciertas zonas de la ciudad el transito vehicular es de difícil acceso en horarios específicos, las ambulancias </w:t>
+            </w:r>
+            <w:r>
+              <w:rPr>
+                <w:rFonts w:eastAsia="Times New Roman" w:cs="Calibri" w:ascii="Ubuntu Light" w:hAnsi="Ubuntu Light"/>
+                <w:color w:val="767171"/>
+                <w:kern w:val="0"/>
+                <w:sz w:val="22"/>
+                <w:szCs w:val="22"/>
+                <w:lang w:eastAsia="es-MX" w:bidi="ar-SA"/>
+              </w:rPr>
+              <w:t xml:space="preserve">les cuesta transitar por esas avenidas debido a que el conductor tiene poco tiempo para cambiarse de carril, </w:t>
+            </w:r>
+            <w:r>
+              <w:rPr>
+                <w:rFonts w:eastAsia="Times New Roman" w:cs="Calibri" w:ascii="Ubuntu Light" w:hAnsi="Ubuntu Light"/>
+                <w:color w:val="767171"/>
+                <w:kern w:val="0"/>
+                <w:sz w:val="22"/>
+                <w:szCs w:val="22"/>
+                <w:lang w:eastAsia="es-MX" w:bidi="ar-SA"/>
+              </w:rPr>
+              <w:t>ya que el conductor solo tiene como</w:t>
+            </w:r>
+            <w:r>
+              <w:rPr>
+                <w:rFonts w:eastAsia="Times New Roman" w:cs="Calibri" w:ascii="Ubuntu Light" w:hAnsi="Ubuntu Light"/>
+                <w:color w:val="767171"/>
+                <w:kern w:val="0"/>
+                <w:sz w:val="22"/>
+                <w:szCs w:val="22"/>
+                <w:lang w:eastAsia="es-MX" w:bidi="ar-SA"/>
+              </w:rPr>
+              <w:t xml:space="preserve"> referencia </w:t>
+            </w:r>
+            <w:r>
+              <w:rPr>
+                <w:rFonts w:eastAsia="Times New Roman" w:cs="Calibri" w:ascii="Ubuntu Light" w:hAnsi="Ubuntu Light"/>
+                <w:color w:val="767171"/>
+                <w:kern w:val="0"/>
+                <w:sz w:val="22"/>
+                <w:szCs w:val="22"/>
+                <w:lang w:eastAsia="es-MX" w:bidi="ar-SA"/>
+              </w:rPr>
+              <w:t>la</w:t>
+            </w:r>
+            <w:r>
+              <w:rPr>
+                <w:rFonts w:eastAsia="Times New Roman" w:cs="Calibri" w:ascii="Ubuntu Light" w:hAnsi="Ubuntu Light"/>
+                <w:color w:val="767171"/>
+                <w:kern w:val="0"/>
+                <w:sz w:val="22"/>
+                <w:szCs w:val="22"/>
+                <w:lang w:eastAsia="es-MX" w:bidi="ar-SA"/>
+              </w:rPr>
+              <w:t xml:space="preserve"> sirena </w:t>
+            </w:r>
+            <w:r>
+              <w:rPr>
+                <w:rFonts w:eastAsia="Times New Roman" w:cs="Calibri" w:ascii="Ubuntu Light" w:hAnsi="Ubuntu Light"/>
+                <w:color w:val="767171"/>
+                <w:kern w:val="0"/>
+                <w:sz w:val="22"/>
+                <w:szCs w:val="22"/>
+                <w:lang w:eastAsia="es-MX" w:bidi="ar-SA"/>
+              </w:rPr>
+              <w:t>de la ambulancia.</w:t>
+            </w:r>
+            <w:r>
+              <w:rPr>
+                <w:rFonts w:eastAsia="Times New Roman" w:cs="Calibri" w:ascii="Ubuntu Light" w:hAnsi="Ubuntu Light"/>
+                <w:color w:val="767171"/>
+                <w:kern w:val="0"/>
+                <w:sz w:val="22"/>
+                <w:szCs w:val="22"/>
+                <w:lang w:eastAsia="es-MX" w:bidi="ar-SA"/>
+              </w:rPr>
+              <w:t xml:space="preserve"> Pero que pasaría si tuviéramos mas sirenas sobre la ruta por la que transita la ambulancia?, </w:t>
+            </w:r>
+            <w:r>
+              <w:rPr>
+                <w:rFonts w:eastAsia="Times New Roman" w:cs="Calibri" w:ascii="Ubuntu Light" w:hAnsi="Ubuntu Light"/>
+                <w:color w:val="767171"/>
+                <w:kern w:val="0"/>
+                <w:sz w:val="22"/>
+                <w:szCs w:val="22"/>
+                <w:lang w:eastAsia="es-MX" w:bidi="ar-SA"/>
+              </w:rPr>
+              <w:t>y que pudieran sonar con  anticipación. S</w:t>
+            </w:r>
+            <w:r>
+              <w:rPr>
+                <w:rFonts w:eastAsia="Times New Roman" w:cs="Calibri" w:ascii="Ubuntu Light" w:hAnsi="Ubuntu Light"/>
+                <w:color w:val="767171"/>
+                <w:kern w:val="0"/>
+                <w:sz w:val="22"/>
+                <w:szCs w:val="22"/>
+                <w:lang w:eastAsia="es-MX" w:bidi="ar-SA"/>
+              </w:rPr>
+              <w:t xml:space="preserve">e tendría </w:t>
+            </w:r>
+            <w:r>
+              <w:rPr>
+                <w:rFonts w:eastAsia="Times New Roman" w:cs="Calibri" w:ascii="Ubuntu Light" w:hAnsi="Ubuntu Light"/>
+                <w:color w:val="767171"/>
+                <w:kern w:val="0"/>
+                <w:sz w:val="22"/>
+                <w:szCs w:val="22"/>
+                <w:lang w:eastAsia="es-MX" w:bidi="ar-SA"/>
+              </w:rPr>
+              <w:t>un</w:t>
+            </w:r>
+            <w:r>
+              <w:rPr>
+                <w:rFonts w:eastAsia="Times New Roman" w:cs="Calibri" w:ascii="Ubuntu Light" w:hAnsi="Ubuntu Light"/>
+                <w:color w:val="767171"/>
+                <w:kern w:val="0"/>
+                <w:sz w:val="22"/>
+                <w:szCs w:val="22"/>
+                <w:lang w:eastAsia="es-MX" w:bidi="ar-SA"/>
+              </w:rPr>
+              <w:t xml:space="preserve"> mayor tiempo </w:t>
+            </w:r>
+            <w:r>
+              <w:rPr>
+                <w:rFonts w:eastAsia="Times New Roman" w:cs="Calibri" w:ascii="Ubuntu Light" w:hAnsi="Ubuntu Light"/>
+                <w:color w:val="767171"/>
+                <w:kern w:val="0"/>
+                <w:sz w:val="22"/>
+                <w:szCs w:val="22"/>
+                <w:lang w:eastAsia="es-MX" w:bidi="ar-SA"/>
+              </w:rPr>
+              <w:t xml:space="preserve">para que el </w:t>
+            </w:r>
+            <w:r>
+              <w:rPr>
+                <w:rFonts w:eastAsia="Times New Roman" w:cs="Calibri" w:ascii="Ubuntu Light" w:hAnsi="Ubuntu Light"/>
+                <w:color w:val="767171"/>
+                <w:kern w:val="0"/>
+                <w:sz w:val="22"/>
+                <w:szCs w:val="22"/>
+                <w:lang w:eastAsia="es-MX" w:bidi="ar-SA"/>
+              </w:rPr>
+              <w:t>conductor p</w:t>
+            </w:r>
+            <w:r>
+              <w:rPr>
+                <w:rFonts w:eastAsia="Times New Roman" w:cs="Calibri" w:ascii="Ubuntu Light" w:hAnsi="Ubuntu Light"/>
+                <w:color w:val="767171"/>
+                <w:kern w:val="0"/>
+                <w:sz w:val="22"/>
+                <w:szCs w:val="22"/>
+                <w:lang w:eastAsia="es-MX" w:bidi="ar-SA"/>
+              </w:rPr>
+              <w:t>ueda</w:t>
+            </w:r>
+            <w:r>
+              <w:rPr>
+                <w:rFonts w:eastAsia="Times New Roman" w:cs="Calibri" w:ascii="Ubuntu Light" w:hAnsi="Ubuntu Light"/>
+                <w:color w:val="767171"/>
+                <w:kern w:val="0"/>
+                <w:sz w:val="22"/>
+                <w:szCs w:val="22"/>
+                <w:lang w:eastAsia="es-MX" w:bidi="ar-SA"/>
+              </w:rPr>
+              <w:t xml:space="preserve"> </w:t>
+            </w:r>
+            <w:r>
+              <w:rPr>
+                <w:rFonts w:eastAsia="Times New Roman" w:cs="Calibri" w:ascii="Ubuntu Light" w:hAnsi="Ubuntu Light"/>
+                <w:color w:val="767171"/>
+                <w:kern w:val="0"/>
+                <w:sz w:val="22"/>
+                <w:szCs w:val="22"/>
+                <w:lang w:eastAsia="es-MX" w:bidi="ar-SA"/>
+              </w:rPr>
+              <w:t>reaccionar</w:t>
+            </w:r>
+            <w:r>
+              <w:rPr>
+                <w:rFonts w:eastAsia="Times New Roman" w:cs="Calibri" w:ascii="Ubuntu Light" w:hAnsi="Ubuntu Light"/>
+                <w:color w:val="767171"/>
+                <w:kern w:val="0"/>
+                <w:sz w:val="22"/>
+                <w:szCs w:val="22"/>
+                <w:lang w:eastAsia="es-MX" w:bidi="ar-SA"/>
+              </w:rPr>
+              <w:t xml:space="preserve">  </w:t>
+            </w:r>
+            <w:r>
+              <w:rPr>
+                <w:rFonts w:eastAsia="Times New Roman" w:cs="Calibri" w:ascii="Ubuntu Light" w:hAnsi="Ubuntu Light"/>
+                <w:color w:val="767171"/>
+                <w:kern w:val="0"/>
+                <w:sz w:val="22"/>
+                <w:szCs w:val="22"/>
+                <w:lang w:eastAsia="es-MX" w:bidi="ar-SA"/>
+              </w:rPr>
+              <w:t xml:space="preserve">y despejar </w:t>
+            </w:r>
+            <w:r>
+              <w:rPr>
+                <w:rFonts w:eastAsia="Times New Roman" w:cs="Calibri" w:ascii="Ubuntu Light" w:hAnsi="Ubuntu Light"/>
+                <w:color w:val="767171"/>
+                <w:kern w:val="0"/>
+                <w:sz w:val="22"/>
+                <w:szCs w:val="22"/>
+                <w:lang w:eastAsia="es-MX" w:bidi="ar-SA"/>
+              </w:rPr>
+              <w:t xml:space="preserve">una vía por la que </w:t>
+            </w:r>
+            <w:r>
+              <w:rPr>
+                <w:rFonts w:eastAsia="Times New Roman" w:cs="Calibri" w:ascii="Ubuntu Light" w:hAnsi="Ubuntu Light"/>
+                <w:color w:val="767171"/>
+                <w:kern w:val="0"/>
+                <w:sz w:val="22"/>
+                <w:szCs w:val="22"/>
+                <w:lang w:eastAsia="es-MX" w:bidi="ar-SA"/>
+              </w:rPr>
+              <w:t>transitaría</w:t>
+            </w:r>
+            <w:r>
+              <w:rPr>
+                <w:rFonts w:eastAsia="Times New Roman" w:cs="Calibri" w:ascii="Ubuntu Light" w:hAnsi="Ubuntu Light"/>
+                <w:color w:val="767171"/>
+                <w:kern w:val="0"/>
+                <w:sz w:val="22"/>
+                <w:szCs w:val="22"/>
+                <w:lang w:eastAsia="es-MX" w:bidi="ar-SA"/>
+              </w:rPr>
+              <w:t xml:space="preserve"> la ambulancia.</w:t>
+            </w:r>
+          </w:p>
+          <w:p>
+            <w:pPr>
+              <w:pStyle w:val="Normal"/>
+              <w:suppressAutoHyphens w:val="false"/>
+              <w:textAlignment w:val="auto"/>
+              <w:rPr>
+                <w:rFonts w:ascii="Ubuntu Light" w:hAnsi="Ubuntu Light" w:eastAsia="Times New Roman" w:cs="Calibri"/>
+                <w:color w:val="767171"/>
+                <w:kern w:val="0"/>
+                <w:sz w:val="22"/>
+                <w:szCs w:val="22"/>
+                <w:lang w:eastAsia="es-MX" w:bidi="ar-SA"/>
+              </w:rPr>
+            </w:pPr>
+            <w:r>
+              <w:rPr>
+                <w:rFonts w:eastAsia="Times New Roman" w:cs="Calibri" w:ascii="Ubuntu Light" w:hAnsi="Ubuntu Light"/>
+                <w:color w:val="767171"/>
+                <w:kern w:val="0"/>
+                <w:sz w:val="22"/>
+                <w:szCs w:val="22"/>
+                <w:lang w:eastAsia="es-MX" w:bidi="ar-SA"/>
+              </w:rPr>
+              <w:br/>
+            </w:r>
+            <w:r>
+              <w:rPr>
+                <w:rFonts w:eastAsia="Times New Roman" w:cs="Calibri" w:ascii="Ubuntu Light" w:hAnsi="Ubuntu Light"/>
+                <w:color w:val="767171"/>
+                <w:kern w:val="0"/>
+                <w:sz w:val="22"/>
+                <w:szCs w:val="22"/>
+                <w:lang w:eastAsia="es-MX" w:bidi="ar-SA"/>
+              </w:rPr>
+              <w:t xml:space="preserve">Estas sirenas se ubicaran en puntos estratégicos de la ciudad, principalmente en semáforos </w:t>
+            </w:r>
+            <w:r>
+              <w:rPr>
+                <w:rFonts w:eastAsia="Times New Roman" w:cs="Calibri" w:ascii="Ubuntu Light" w:hAnsi="Ubuntu Light"/>
+                <w:color w:val="767171"/>
+                <w:kern w:val="0"/>
+                <w:sz w:val="22"/>
+                <w:szCs w:val="22"/>
+                <w:lang w:eastAsia="es-MX" w:bidi="ar-SA"/>
+              </w:rPr>
+              <w:t xml:space="preserve">ya que estos puntos cuentan con electricidad e internet. Cada punto cuenta con un circuito que activa la alarma en el momento oportuno y con anticipación para que el conductor pueda </w:t>
+            </w:r>
+            <w:r>
+              <w:rPr>
+                <w:rFonts w:eastAsia="Times New Roman" w:cs="Calibri" w:ascii="Ubuntu Light" w:hAnsi="Ubuntu Light"/>
+                <w:color w:val="767171"/>
+                <w:kern w:val="0"/>
+                <w:sz w:val="22"/>
+                <w:szCs w:val="22"/>
+                <w:lang w:eastAsia="es-MX" w:bidi="ar-SA"/>
+              </w:rPr>
+              <w:t>despejar la vía.</w:t>
+            </w:r>
+            <w:r>
+              <w:rPr>
+                <w:rFonts w:eastAsia="Times New Roman" w:cs="Calibri" w:ascii="Ubuntu Light" w:hAnsi="Ubuntu Light"/>
+                <w:color w:val="767171"/>
+                <w:kern w:val="0"/>
+                <w:sz w:val="22"/>
+                <w:szCs w:val="22"/>
+                <w:lang w:eastAsia="es-MX" w:bidi="ar-SA"/>
+              </w:rPr>
+              <w:br/>
             </w:r>
           </w:p>
         </w:tc>
@@ -1600,7 +2376,7 @@
         </w:trPr>
         <w:tc>
           <w:tcPr>
-            <w:tcW w:w="2859" w:type="dxa"/>
+            <w:tcW w:w="2858" w:type="dxa"/>
             <w:tcBorders/>
             <w:shd w:color="auto" w:fill="auto" w:val="clear"/>
           </w:tcPr>
@@ -1627,13 +2403,13 @@
                 <w:szCs w:val="22"/>
                 <w:lang w:eastAsia="es-MX" w:bidi="ar-SA"/>
               </w:rPr>
-              <w:t>Descripción del proyecto</w:t>
-            </w:r>
-          </w:p>
-        </w:tc>
-        <w:tc>
-          <w:tcPr>
-            <w:tcW w:w="6660" w:type="dxa"/>
+              <w:t>Productos</w:t>
+            </w:r>
+          </w:p>
+        </w:tc>
+        <w:tc>
+          <w:tcPr>
+            <w:tcW w:w="6661" w:type="dxa"/>
             <w:tcBorders/>
             <w:shd w:color="auto" w:fill="auto" w:val="clear"/>
           </w:tcPr>
@@ -1660,7 +2436,230 @@
                 <w:szCs w:val="22"/>
                 <w:lang w:eastAsia="es-MX" w:bidi="ar-SA"/>
               </w:rPr>
-              <w:t>&lt;En esta sección se desarrolla en extensión media y en lenguaje coloquial lo expresado en los objetivos&gt;</w:t>
+              <w:t>&lt;Descripción detallada del entregable a desarrollar, en hardware y software&gt;</w:t>
+            </w:r>
+          </w:p>
+          <w:p>
+            <w:pPr>
+              <w:pStyle w:val="Normal"/>
+              <w:suppressAutoHyphens w:val="false"/>
+              <w:textAlignment w:val="auto"/>
+              <w:rPr>
+                <w:rFonts w:ascii="Ubuntu Light" w:hAnsi="Ubuntu Light" w:eastAsia="Times New Roman" w:cs="Calibri"/>
+                <w:color w:val="767171"/>
+                <w:kern w:val="0"/>
+                <w:sz w:val="22"/>
+                <w:szCs w:val="22"/>
+                <w:lang w:eastAsia="es-MX" w:bidi="ar-SA"/>
+              </w:rPr>
+            </w:pPr>
+            <w:r>
+              <w:rPr/>
+            </w:r>
+          </w:p>
+          <w:p>
+            <w:pPr>
+              <w:pStyle w:val="Normal"/>
+              <w:suppressAutoHyphens w:val="false"/>
+              <w:textAlignment w:val="auto"/>
+              <w:rPr>
+                <w:rFonts w:ascii="Ubuntu Light" w:hAnsi="Ubuntu Light" w:eastAsia="Times New Roman" w:cs="Calibri"/>
+                <w:color w:val="767171"/>
+                <w:kern w:val="0"/>
+                <w:sz w:val="22"/>
+                <w:szCs w:val="22"/>
+                <w:lang w:eastAsia="es-MX" w:bidi="ar-SA"/>
+              </w:rPr>
+            </w:pPr>
+            <w:r>
+              <w:rPr>
+                <w:rFonts w:eastAsia="Times New Roman" w:cs="Calibri" w:ascii="Ubuntu Light" w:hAnsi="Ubuntu Light"/>
+                <w:color w:val="767171"/>
+                <w:kern w:val="0"/>
+                <w:sz w:val="22"/>
+                <w:szCs w:val="22"/>
+                <w:lang w:eastAsia="es-MX" w:bidi="ar-SA"/>
+              </w:rPr>
+              <w:t>Servidor Web para centro de control del hospital.</w:t>
+            </w:r>
+          </w:p>
+          <w:p>
+            <w:pPr>
+              <w:pStyle w:val="Normal"/>
+              <w:suppressAutoHyphens w:val="false"/>
+              <w:textAlignment w:val="auto"/>
+              <w:rPr>
+                <w:rFonts w:ascii="Ubuntu Light" w:hAnsi="Ubuntu Light" w:eastAsia="Times New Roman" w:cs="Calibri"/>
+                <w:color w:val="767171"/>
+                <w:kern w:val="0"/>
+                <w:sz w:val="22"/>
+                <w:szCs w:val="22"/>
+                <w:lang w:eastAsia="es-MX" w:bidi="ar-SA"/>
+              </w:rPr>
+            </w:pPr>
+            <w:r>
+              <w:rPr>
+                <w:rFonts w:eastAsia="Times New Roman" w:cs="Calibri" w:ascii="Ubuntu Light" w:hAnsi="Ubuntu Light"/>
+                <w:color w:val="767171"/>
+                <w:kern w:val="0"/>
+                <w:sz w:val="22"/>
+                <w:szCs w:val="22"/>
+                <w:lang w:eastAsia="es-MX" w:bidi="ar-SA"/>
+              </w:rPr>
+              <w:t xml:space="preserve">El servidor cuenta con la ubicación en tiempo real de las unidades, fijar rutas para las unidades disponibles </w:t>
+            </w:r>
+            <w:r>
+              <w:rPr>
+                <w:rFonts w:eastAsia="Times New Roman" w:cs="Calibri" w:ascii="Ubuntu Light" w:hAnsi="Ubuntu Light"/>
+                <w:color w:val="767171"/>
+                <w:kern w:val="0"/>
+                <w:sz w:val="22"/>
+                <w:szCs w:val="22"/>
+                <w:lang w:eastAsia="es-MX" w:bidi="ar-SA"/>
+              </w:rPr>
+              <w:t xml:space="preserve">en caso de una urgencia, recalcular la ruta en caso de que la ambulancia se desvié. </w:t>
+            </w:r>
+          </w:p>
+          <w:p>
+            <w:pPr>
+              <w:pStyle w:val="Normal"/>
+              <w:suppressAutoHyphens w:val="false"/>
+              <w:textAlignment w:val="auto"/>
+              <w:rPr>
+                <w:rFonts w:ascii="Ubuntu Light" w:hAnsi="Ubuntu Light" w:eastAsia="Times New Roman" w:cs="Calibri"/>
+                <w:color w:val="767171"/>
+                <w:kern w:val="0"/>
+                <w:sz w:val="22"/>
+                <w:szCs w:val="22"/>
+                <w:lang w:eastAsia="es-MX" w:bidi="ar-SA"/>
+              </w:rPr>
+            </w:pPr>
+            <w:r>
+              <w:rPr/>
+            </w:r>
+          </w:p>
+          <w:p>
+            <w:pPr>
+              <w:pStyle w:val="Normal"/>
+              <w:suppressAutoHyphens w:val="false"/>
+              <w:textAlignment w:val="auto"/>
+              <w:rPr>
+                <w:rFonts w:ascii="Ubuntu Light" w:hAnsi="Ubuntu Light" w:eastAsia="Times New Roman" w:cs="Calibri"/>
+                <w:color w:val="767171"/>
+                <w:kern w:val="0"/>
+                <w:sz w:val="22"/>
+                <w:szCs w:val="22"/>
+                <w:lang w:eastAsia="es-MX" w:bidi="ar-SA"/>
+              </w:rPr>
+            </w:pPr>
+            <w:r>
+              <w:rPr>
+                <w:rFonts w:eastAsia="Times New Roman" w:cs="Calibri" w:ascii="Ubuntu Light" w:hAnsi="Ubuntu Light"/>
+                <w:color w:val="767171"/>
+                <w:kern w:val="0"/>
+                <w:sz w:val="22"/>
+                <w:szCs w:val="22"/>
+                <w:lang w:eastAsia="es-MX" w:bidi="ar-SA"/>
+              </w:rPr>
+              <w:t>Circuito electrónico para la activación de la sirena</w:t>
+            </w:r>
+          </w:p>
+          <w:p>
+            <w:pPr>
+              <w:pStyle w:val="Normal"/>
+              <w:suppressAutoHyphens w:val="false"/>
+              <w:textAlignment w:val="auto"/>
+              <w:rPr>
+                <w:rFonts w:ascii="Ubuntu Light" w:hAnsi="Ubuntu Light" w:eastAsia="Times New Roman" w:cs="Calibri"/>
+                <w:color w:val="767171"/>
+                <w:kern w:val="0"/>
+                <w:sz w:val="22"/>
+                <w:szCs w:val="22"/>
+                <w:lang w:eastAsia="es-MX" w:bidi="ar-SA"/>
+              </w:rPr>
+            </w:pPr>
+            <w:r>
+              <w:rPr/>
+            </w:r>
+          </w:p>
+          <w:p>
+            <w:pPr>
+              <w:pStyle w:val="Normal"/>
+              <w:suppressAutoHyphens w:val="false"/>
+              <w:textAlignment w:val="auto"/>
+              <w:rPr>
+                <w:rFonts w:ascii="Ubuntu Light" w:hAnsi="Ubuntu Light" w:eastAsia="Times New Roman" w:cs="Calibri"/>
+                <w:color w:val="767171"/>
+                <w:kern w:val="0"/>
+                <w:sz w:val="22"/>
+                <w:szCs w:val="22"/>
+                <w:lang w:eastAsia="es-MX" w:bidi="ar-SA"/>
+              </w:rPr>
+            </w:pPr>
+            <w:r>
+              <w:rPr>
+                <w:rFonts w:eastAsia="Times New Roman" w:cs="Calibri" w:ascii="Ubuntu Light" w:hAnsi="Ubuntu Light"/>
+                <w:color w:val="767171"/>
+                <w:kern w:val="0"/>
+                <w:sz w:val="22"/>
+                <w:szCs w:val="22"/>
+                <w:lang w:eastAsia="es-MX" w:bidi="ar-SA"/>
+              </w:rPr>
+              <w:t xml:space="preserve">Contar con circuito que active la sirena cuando la unidad este cerca, varia el diseño dependiendo del modelo de la sirena ya que operan a diferentes voltajes. Se elijara una tarjeta de desarrollo que cuente con </w:t>
+            </w:r>
+            <w:r>
+              <w:rPr>
+                <w:rFonts w:eastAsia="Times New Roman" w:cs="Calibri" w:ascii="Ubuntu Light" w:hAnsi="Ubuntu Light"/>
+                <w:color w:val="767171"/>
+                <w:kern w:val="0"/>
+                <w:sz w:val="22"/>
+                <w:szCs w:val="22"/>
+                <w:lang w:eastAsia="es-MX" w:bidi="ar-SA"/>
+              </w:rPr>
+              <w:t xml:space="preserve">antena wifi </w:t>
+            </w:r>
+            <w:r>
+              <w:rPr>
+                <w:rFonts w:eastAsia="Times New Roman" w:cs="Calibri" w:ascii="Ubuntu Light" w:hAnsi="Ubuntu Light"/>
+                <w:color w:val="767171"/>
+                <w:kern w:val="0"/>
+                <w:sz w:val="22"/>
+                <w:szCs w:val="22"/>
+                <w:lang w:eastAsia="es-MX" w:bidi="ar-SA"/>
+              </w:rPr>
+              <w:t xml:space="preserve">para poder tener comunicación con el servidor </w:t>
+            </w:r>
+            <w:r>
+              <w:rPr>
+                <w:rFonts w:eastAsia="Times New Roman" w:cs="Calibri" w:ascii="Ubuntu Light" w:hAnsi="Ubuntu Light"/>
+                <w:color w:val="767171"/>
+                <w:kern w:val="0"/>
+                <w:sz w:val="22"/>
+                <w:szCs w:val="22"/>
+                <w:lang w:eastAsia="es-MX" w:bidi="ar-SA"/>
+              </w:rPr>
+              <w:t>y pueda mandar la señal con anticipación</w:t>
+            </w:r>
+            <w:r>
+              <w:rPr>
+                <w:rFonts w:eastAsia="Times New Roman" w:cs="Calibri" w:ascii="Ubuntu Light" w:hAnsi="Ubuntu Light"/>
+                <w:color w:val="767171"/>
+                <w:kern w:val="0"/>
+                <w:sz w:val="22"/>
+                <w:szCs w:val="22"/>
+                <w:lang w:eastAsia="es-MX" w:bidi="ar-SA"/>
+              </w:rPr>
+              <w:t xml:space="preserve"> </w:t>
+            </w:r>
+            <w:r>
+              <w:rPr>
+                <w:rFonts w:eastAsia="Times New Roman" w:cs="Calibri" w:ascii="Ubuntu Light" w:hAnsi="Ubuntu Light"/>
+                <w:color w:val="767171"/>
+                <w:kern w:val="0"/>
+                <w:sz w:val="22"/>
+                <w:szCs w:val="22"/>
+                <w:lang w:eastAsia="es-MX" w:bidi="ar-SA"/>
+              </w:rPr>
               <w:br/>
               <w:br/>
               <w:br/>
@@ -1676,7 +2675,7 @@
         </w:trPr>
         <w:tc>
           <w:tcPr>
-            <w:tcW w:w="2859" w:type="dxa"/>
+            <w:tcW w:w="2858" w:type="dxa"/>
             <w:tcBorders/>
             <w:shd w:color="auto" w:fill="auto" w:val="clear"/>
           </w:tcPr>
@@ -1703,92 +2702,13 @@
                 <w:szCs w:val="22"/>
                 <w:lang w:eastAsia="es-MX" w:bidi="ar-SA"/>
               </w:rPr>
-              <w:t>Productos</w:t>
-            </w:r>
-          </w:p>
-        </w:tc>
-        <w:tc>
-          <w:tcPr>
-            <w:tcW w:w="6660" w:type="dxa"/>
-            <w:tcBorders/>
-            <w:shd w:color="auto" w:fill="auto" w:val="clear"/>
-          </w:tcPr>
-          <w:p>
-            <w:pPr>
-              <w:pStyle w:val="Normal"/>
-              <w:suppressAutoHyphens w:val="false"/>
-              <w:textAlignment w:val="auto"/>
-              <w:rPr>
-                <w:rFonts w:ascii="Ubuntu Light" w:hAnsi="Ubuntu Light" w:eastAsia="Times New Roman" w:cs="Calibri"/>
-                <w:color w:val="767171"/>
-                <w:kern w:val="0"/>
-                <w:sz w:val="22"/>
-                <w:szCs w:val="22"/>
-                <w:lang w:eastAsia="es-MX" w:bidi="ar-SA"/>
-              </w:rPr>
-            </w:pPr>
-            <w:r>
-              <w:rPr>
-                <w:rFonts w:eastAsia="Times New Roman" w:cs="Calibri" w:ascii="Ubuntu Light" w:hAnsi="Ubuntu Light"/>
-                <w:color w:val="767171"/>
-                <w:kern w:val="0"/>
-                <w:sz w:val="22"/>
-                <w:szCs w:val="22"/>
-                <w:lang w:eastAsia="es-MX" w:bidi="ar-SA"/>
-              </w:rPr>
-              <w:t>&lt;Descripción detallada del entregable a desarrollar, en hardware y software&gt;</w:t>
-              <w:br/>
-              <w:br/>
-              <w:br/>
-              <w:br/>
-              <w:br/>
-              <w:br/>
-              <w:br/>
-              <w:br/>
-            </w:r>
-          </w:p>
-        </w:tc>
-      </w:tr>
-      <w:tr>
-        <w:trPr>
-          <w:trHeight w:val="720" w:hRule="atLeast"/>
-        </w:trPr>
-        <w:tc>
-          <w:tcPr>
-            <w:tcW w:w="2859" w:type="dxa"/>
-            <w:tcBorders/>
-            <w:shd w:color="auto" w:fill="auto" w:val="clear"/>
-          </w:tcPr>
-          <w:p>
-            <w:pPr>
-              <w:pStyle w:val="Normal"/>
-              <w:suppressAutoHyphens w:val="false"/>
-              <w:textAlignment w:val="auto"/>
-              <w:rPr>
-                <w:rFonts w:ascii="Ubuntu Light" w:hAnsi="Ubuntu Light" w:eastAsia="Times New Roman" w:cs="Calibri"/>
-                <w:color w:val="000000"/>
-                <w:kern w:val="0"/>
-                <w:sz w:val="22"/>
-                <w:szCs w:val="22"/>
-                <w:lang w:eastAsia="es-MX" w:bidi="ar-SA"/>
-              </w:rPr>
-            </w:pPr>
-            <w:r>
-              <w:rPr>
-                <w:rFonts w:eastAsia="Times New Roman" w:cs="Calibri" w:ascii="Ubuntu Light" w:hAnsi="Ubuntu Light"/>
-                <w:color w:val="000000"/>
-                <w:kern w:val="0"/>
-                <w:sz w:val="22"/>
-                <w:szCs w:val="22"/>
-                <w:lang w:eastAsia="es-MX" w:bidi="ar-SA"/>
-              </w:rPr>
               <w:t>Servicios</w:t>
             </w:r>
           </w:p>
         </w:tc>
         <w:tc>
           <w:tcPr>
-            <w:tcW w:w="6660" w:type="dxa"/>
+            <w:tcW w:w="6661" w:type="dxa"/>
             <w:tcBorders/>
             <w:shd w:color="auto" w:fill="auto" w:val="clear"/>
           </w:tcPr>
@@ -1826,7 +2746,7 @@
         </w:trPr>
         <w:tc>
           <w:tcPr>
-            <w:tcW w:w="2859" w:type="dxa"/>
+            <w:tcW w:w="2858" w:type="dxa"/>
             <w:tcBorders/>
             <w:shd w:color="auto" w:fill="auto" w:val="clear"/>
           </w:tcPr>
@@ -1858,7 +2778,7 @@
         </w:tc>
         <w:tc>
           <w:tcPr>
-            <w:tcW w:w="6660" w:type="dxa"/>
+            <w:tcW w:w="6661" w:type="dxa"/>
             <w:tcBorders/>
             <w:shd w:color="auto" w:fill="auto" w:val="clear"/>
           </w:tcPr>
@@ -1896,7 +2816,7 @@
         </w:trPr>
         <w:tc>
           <w:tcPr>
-            <w:tcW w:w="2859" w:type="dxa"/>
+            <w:tcW w:w="2858" w:type="dxa"/>
             <w:tcBorders/>
             <w:shd w:color="auto" w:fill="auto" w:val="clear"/>
           </w:tcPr>
@@ -1928,7 +2848,7 @@
         </w:tc>
         <w:tc>
           <w:tcPr>
-            <w:tcW w:w="6660" w:type="dxa"/>
+            <w:tcW w:w="6661" w:type="dxa"/>
             <w:tcBorders/>
             <w:shd w:color="auto" w:fill="auto" w:val="clear"/>
           </w:tcPr>
@@ -1966,7 +2886,7 @@
         </w:trPr>
         <w:tc>
           <w:tcPr>
-            <w:tcW w:w="2859" w:type="dxa"/>
+            <w:tcW w:w="2858" w:type="dxa"/>
             <w:tcBorders/>
             <w:shd w:color="auto" w:fill="auto" w:val="clear"/>
           </w:tcPr>
@@ -1999,7 +2919,7 @@
         </w:tc>
         <w:tc>
           <w:tcPr>
-            <w:tcW w:w="6660" w:type="dxa"/>
+            <w:tcW w:w="6661" w:type="dxa"/>
             <w:tcBorders/>
             <w:shd w:color="auto" w:fill="auto" w:val="clear"/>
           </w:tcPr>
@@ -2042,7 +2962,7 @@
         </w:trPr>
         <w:tc>
           <w:tcPr>
-            <w:tcW w:w="2859" w:type="dxa"/>
+            <w:tcW w:w="2858" w:type="dxa"/>
             <w:tcBorders/>
             <w:shd w:color="auto" w:fill="auto" w:val="clear"/>
           </w:tcPr>
@@ -2075,7 +2995,7 @@
         </w:tc>
         <w:tc>
           <w:tcPr>
-            <w:tcW w:w="6660" w:type="dxa"/>
+            <w:tcW w:w="6661" w:type="dxa"/>
             <w:tcBorders/>
             <w:shd w:color="auto" w:fill="auto" w:val="clear"/>
           </w:tcPr>
@@ -2113,7 +3033,7 @@
         </w:trPr>
         <w:tc>
           <w:tcPr>
-            <w:tcW w:w="2859" w:type="dxa"/>
+            <w:tcW w:w="2858" w:type="dxa"/>
             <w:tcBorders/>
             <w:shd w:color="auto" w:fill="auto" w:val="clear"/>
           </w:tcPr>
@@ -2145,7 +3065,7 @@
         </w:tc>
         <w:tc>
           <w:tcPr>
-            <w:tcW w:w="6660" w:type="dxa"/>
+            <w:tcW w:w="6661" w:type="dxa"/>
             <w:tcBorders/>
             <w:shd w:color="auto" w:fill="auto" w:val="clear"/>
           </w:tcPr>
@@ -2183,7 +3103,7 @@
         </w:trPr>
         <w:tc>
           <w:tcPr>
-            <w:tcW w:w="2859" w:type="dxa"/>
+            <w:tcW w:w="2858" w:type="dxa"/>
             <w:tcBorders/>
             <w:shd w:color="auto" w:fill="auto" w:val="clear"/>
           </w:tcPr>
@@ -2215,7 +3135,7 @@
         </w:tc>
         <w:tc>
           <w:tcPr>
-            <w:tcW w:w="6660" w:type="dxa"/>
+            <w:tcW w:w="6661" w:type="dxa"/>
             <w:tcBorders/>
             <w:shd w:color="auto" w:fill="auto" w:val="clear"/>
           </w:tcPr>
@@ -2253,7 +3173,7 @@
         </w:trPr>
         <w:tc>
           <w:tcPr>
-            <w:tcW w:w="2859" w:type="dxa"/>
+            <w:tcW w:w="2858" w:type="dxa"/>
             <w:tcBorders/>
             <w:shd w:color="auto" w:fill="auto" w:val="clear"/>
           </w:tcPr>
@@ -2286,7 +3206,7 @@
         </w:tc>
         <w:tc>
           <w:tcPr>
-            <w:tcW w:w="6660" w:type="dxa"/>
+            <w:tcW w:w="6661" w:type="dxa"/>
             <w:tcBorders/>
             <w:shd w:color="auto" w:fill="auto" w:val="clear"/>
           </w:tcPr>
@@ -2442,7 +3362,7 @@
         <w:rFonts w:ascii="MicrogrammaDMedExt" w:hAnsi="MicrogrammaDMedExt"/>
         <w:color w:val="333333"/>
       </w:rPr>
-      <w:t>3</w:t>
+      <w:t>4</w:t>
     </w:r>
     <w:r>
       <w:rPr>
@@ -2521,7 +3441,7 @@
         <w:rFonts w:ascii="MicrogrammaDMedExt" w:hAnsi="MicrogrammaDMedExt"/>
         <w:color w:val="333333"/>
       </w:rPr>
-      <w:t>3</w:t>
+      <w:t>4</w:t>
     </w:r>
     <w:r>
       <w:rPr>
@@ -2534,15 +3454,8 @@
       <w:fldChar w:fldCharType="end"/>
     </w:r>
     <w:r>
-      <w:rPr>
-        <w:rFonts w:ascii="MicrogrammaDMedExt" w:hAnsi="MicrogrammaDMedExt"/>
-        <w:color w:val="333333"/>
-        <w:spacing w:val="12"/>
-        <w:sz w:val="14"/>
-        <w:szCs w:val="14"/>
-      </w:rPr>
       <w:drawing>
-        <wp:anchor behindDoc="1" distT="0" distB="0" distL="114300" distR="114300" simplePos="0" locked="0" layoutInCell="1" allowOverlap="1" relativeHeight="7">
+        <wp:anchor behindDoc="1" distT="0" distB="0" distL="114300" distR="114300" simplePos="0" locked="0" layoutInCell="1" allowOverlap="1" relativeHeight="9">
           <wp:simplePos x="0" y="0"/>
           <wp:positionH relativeFrom="column">
             <wp:posOffset>5492115</wp:posOffset>
@@ -2595,7 +3508,17 @@
         <w:sz w:val="14"/>
         <w:szCs w:val="14"/>
       </w:rPr>
-      <w:t xml:space="preserve">                                                                                                                         55 8590 8505 </w:t>
+      <w:t xml:space="preserve"> </w:t>
+    </w:r>
+    <w:r>
+      <w:rPr>
+        <w:rFonts w:ascii="MicrogrammaDMedExt" w:hAnsi="MicrogrammaDMedExt"/>
+        <w:color w:val="333333"/>
+        <w:spacing w:val="12"/>
+        <w:sz w:val="14"/>
+        <w:szCs w:val="14"/>
+      </w:rPr>
+      <w:t xml:space="preserve">                                                                                                                        55 8590 8505 </w:t>
     </w:r>
   </w:p>
   <w:p>
@@ -2642,7 +3565,7 @@
     <w:r>
       <w:rPr/>
       <w:drawing>
-        <wp:anchor behindDoc="1" distT="0" distB="0" distL="114300" distR="114300" simplePos="0" locked="0" layoutInCell="1" allowOverlap="1" relativeHeight="4">
+        <wp:anchor behindDoc="1" distT="0" distB="0" distL="114300" distR="114300" simplePos="0" locked="0" layoutInCell="1" allowOverlap="1" relativeHeight="5">
           <wp:simplePos x="0" y="0"/>
           <wp:positionH relativeFrom="column">
             <wp:posOffset>-22225</wp:posOffset>
@@ -2867,7 +3790,6 @@
       <w:rPr>
         <w:rFonts w:ascii="Liberation Serif" w:hAnsi="Liberation Serif" w:eastAsia="Noto Sans CJK SC Regular" w:cs="FreeSans"/>
         <w:kern w:val="2"/>
-        <w:sz w:val="24"/>
         <w:szCs w:val="24"/>
         <w:lang w:val="es-MX" w:eastAsia="zh-CN" w:bidi="hi-IN"/>
       </w:rPr>
@@ -3434,43 +4356,7 @@
       <w:vertAlign w:val="superscript"/>
     </w:rPr>
   </w:style>
-  <w:style w:type="character" w:styleId="Internetlink" w:customStyle="1">
-    <w:name w:val="Hyperlink"/>
-    <w:qFormat/>
-    <w:rPr>
-      <w:color w:val="000080"/>
-      <w:u w:val="single"/>
-    </w:rPr>
-  </w:style>
-  <w:style w:type="character" w:styleId="SourceText" w:customStyle="1">
-    <w:name w:val="Source Text"/>
-    <w:qFormat/>
-    <w:rPr>
-      <w:rFonts w:ascii="DejaVu Sans Mono" w:hAnsi="DejaVu Sans Mono" w:eastAsia="DejaVu Sans Mono" w:cs="DejaVu Sans Mono"/>
-    </w:rPr>
-  </w:style>
-  <w:style w:type="character" w:styleId="IndexLink" w:customStyle="1">
-    <w:name w:val="Index Link"/>
-    <w:qFormat/>
-    <w:rPr/>
-  </w:style>
-  <w:style w:type="character" w:styleId="StrongEmphasis" w:customStyle="1">
-    <w:name w:val="Strong Emphasis"/>
-    <w:qFormat/>
-    <w:rPr>
-      <w:b/>
-      <w:bCs/>
-    </w:rPr>
-  </w:style>
-  <w:style w:type="character" w:styleId="Emphasis">
-    <w:name w:val="Emphasis"/>
-    <w:qFormat/>
-    <w:rPr>
-      <w:i/>
-      <w:iCs/>
-    </w:rPr>
-  </w:style>
-  <w:style w:type="character" w:styleId="InternetLink1">
+  <w:style w:type="character" w:styleId="InternetLink">
     <w:name w:val="Hyperlink"/>
     <w:basedOn w:val="DefaultParagraphFont"/>
     <w:uiPriority w:val="99"/>
@@ -3479,6 +4365,34 @@
     <w:rPr>
       <w:color w:val="0563C1" w:themeColor="hyperlink"/>
       <w:u w:val="single"/>
+    </w:rPr>
+  </w:style>
+  <w:style w:type="character" w:styleId="SourceText" w:customStyle="1">
+    <w:name w:val="Source Text"/>
+    <w:qFormat/>
+    <w:rPr>
+      <w:rFonts w:ascii="DejaVu Sans Mono" w:hAnsi="DejaVu Sans Mono" w:eastAsia="DejaVu Sans Mono" w:cs="DejaVu Sans Mono"/>
+    </w:rPr>
+  </w:style>
+  <w:style w:type="character" w:styleId="IndexLink" w:customStyle="1">
+    <w:name w:val="Index Link"/>
+    <w:qFormat/>
+    <w:rPr/>
+  </w:style>
+  <w:style w:type="character" w:styleId="StrongEmphasis" w:customStyle="1">
+    <w:name w:val="Strong Emphasis"/>
+    <w:qFormat/>
+    <w:rPr>
+      <w:b/>
+      <w:bCs/>
+    </w:rPr>
+  </w:style>
+  <w:style w:type="character" w:styleId="Emphasis">
+    <w:name w:val="Emphasis"/>
+    <w:qFormat/>
+    <w:rPr>
+      <w:i/>
+      <w:iCs/>
     </w:rPr>
   </w:style>
   <w:style w:type="paragraph" w:styleId="Heading" w:customStyle="1">
@@ -3697,9 +4611,10 @@
     <w:pPr/>
     <w:rPr/>
   </w:style>
-  <w:style w:type="paragraph" w:styleId="ContentsHeading" w:customStyle="1">
+  <w:style w:type="paragraph" w:styleId="TOAHeading" w:customStyle="1">
     <w:name w:val="TOA Heading"/>
     <w:basedOn w:val="Header"/>
+    <w:qFormat/>
     <w:pPr/>
     <w:rPr>
       <w:b/>

</xml_diff>